<commit_message>
removed unnessesary files and changed encoding
</commit_message>
<xml_diff>
--- a/Distrib/Docs/manual.docx
+++ b/Distrib/Docs/manual.docx
@@ -2958,6 +2958,7 @@
           <w:lang w:eastAsia="en-US"/>
         </w:rPr>
       </w:pPr>
+      <w:bookmarkStart w:id="0" w:name="_GoBack"/>
       <w:r>
         <w:rPr>
           <w:rFonts w:ascii="Arial" w:eastAsiaTheme="minorHAnsi" w:hAnsi="Arial" w:cs="Arial"/>
@@ -3082,7 +3083,27 @@
           <w:szCs w:val="20"/>
           <w:lang w:eastAsia="en-US"/>
         </w:rPr>
-        <w:t>()) Тогда //Инициализируем</w:t>
+        <w:t>(</w:t>
+      </w:r>
+      <w:r>
+        <w:rPr>
+          <w:rFonts w:ascii="Arial" w:eastAsiaTheme="minorHAnsi" w:hAnsi="Arial" w:cs="Arial"/>
+          <w:color w:val="000000"/>
+          <w:sz w:val="20"/>
+          <w:szCs w:val="20"/>
+          <w:lang w:eastAsia="en-US"/>
+        </w:rPr>
+        <w:t>""</w:t>
+      </w:r>
+      <w:r>
+        <w:rPr>
+          <w:rFonts w:ascii="Arial" w:eastAsiaTheme="minorHAnsi" w:hAnsi="Arial" w:cs="Arial"/>
+          <w:color w:val="000000"/>
+          <w:sz w:val="20"/>
+          <w:szCs w:val="20"/>
+          <w:lang w:eastAsia="en-US"/>
+        </w:rPr>
+        <w:t>)) Тогда //Инициализируем</w:t>
       </w:r>
     </w:p>
     <w:p>
@@ -4231,6 +4252,7 @@
         <w:t xml:space="preserve"> //Удаляем компоненту</w:t>
       </w:r>
     </w:p>
+    <w:bookmarkEnd w:id="0"/>
     <w:p>
       <w:pPr>
         <w:autoSpaceDE w:val="0"/>
@@ -4807,8 +4829,6 @@
         </w:rPr>
         <w:t>%\SysWoW64\regsvr32.exe COMScales.dll</w:t>
       </w:r>
-      <w:bookmarkStart w:id="0" w:name="_GoBack"/>
-      <w:bookmarkEnd w:id="0"/>
     </w:p>
     <w:p>
       <w:pPr>

</xml_diff>